<commit_message>
De novo mais comandos
</commit_message>
<xml_diff>
--- a/COMANDOS PARA INCLUIR E ALTERAR NO GIT E GIT HUB.docx
+++ b/COMANDOS PARA INCLUIR E ALTERAR NO GIT E GIT HUB.docx
@@ -176,6 +176,21 @@
     </w:p>
     <w:p>
       <w:r>
+        <w:t xml:space="preserve">7° CMD: </w:t>
+      </w:r>
+      <w:proofErr w:type="spellStart"/>
+      <w:r>
+        <w:t>git</w:t>
+      </w:r>
+      <w:proofErr w:type="spellEnd"/>
+      <w:r>
+        <w:t xml:space="preserve"> push</w:t>
+      </w:r>
+      <w:bookmarkStart w:id="0" w:name="_GoBack"/>
+      <w:bookmarkEnd w:id="0"/>
+    </w:p>
+    <w:p>
+      <w:r>
         <w:t xml:space="preserve">Logo a seguir de F5 no </w:t>
       </w:r>
       <w:proofErr w:type="spellStart"/>
@@ -193,8 +208,6 @@
       <w:r>
         <w:tab/>
       </w:r>
-      <w:bookmarkStart w:id="0" w:name="_GoBack"/>
-      <w:bookmarkEnd w:id="0"/>
     </w:p>
     <w:sectPr>
       <w:pgSz w:w="11906" w:h="16838"/>

</xml_diff>